<commit_message>
i Verificacion de cambios
</commit_message>
<xml_diff>
--- a/tesis_py/docs_tesis_elc/Tesis.docx
+++ b/tesis_py/docs_tesis_elc/Tesis.docx
@@ -3682,40 +3682,44 @@
           <w:sz w:val="36"/>
         </w:rPr>
       </w:pPr>
-    </w:p>
-    <w:p>
-      <w:pPr>
-        <w:jc w:val="both"/>
+      <w:r>
         <w:rPr>
           <w:rFonts w:ascii="Times New Roman" w:eastAsia="Times New Roman" w:hAnsi="Times New Roman" w:cs="Times New Roman"/>
           <w:b/>
           <w:sz w:val="36"/>
         </w:rPr>
-      </w:pPr>
-      <w:r>
+        <w:t>Ya logre clonar la carpeta con git ahora quiero ver si se ejecutan los cambios</w:t>
+      </w:r>
+    </w:p>
+    <w:p>
+      <w:pPr>
+        <w:jc w:val="both"/>
         <w:rPr>
           <w:rFonts w:ascii="Times New Roman" w:eastAsia="Times New Roman" w:hAnsi="Times New Roman" w:cs="Times New Roman"/>
           <w:b/>
           <w:sz w:val="36"/>
         </w:rPr>
-        <w:t xml:space="preserve">Hola esto es modificación </w:t>
-      </w:r>
-      <w:r>
+      </w:pPr>
+    </w:p>
+    <w:p>
+      <w:pPr>
+        <w:jc w:val="both"/>
         <w:rPr>
           <w:rFonts w:ascii="Times New Roman" w:eastAsia="Times New Roman" w:hAnsi="Times New Roman" w:cs="Times New Roman"/>
           <w:b/>
           <w:sz w:val="36"/>
         </w:rPr>
-        <w:t xml:space="preserve">de mi tesis : </w:t>
-      </w:r>
-      <w:r>
+      </w:pPr>
+    </w:p>
+    <w:p>
+      <w:pPr>
+        <w:jc w:val="both"/>
         <w:rPr>
           <w:rFonts w:ascii="Times New Roman" w:eastAsia="Times New Roman" w:hAnsi="Times New Roman" w:cs="Times New Roman"/>
           <w:b/>
           <w:sz w:val="36"/>
         </w:rPr>
-        <w:t>(</w:t>
-      </w:r>
+      </w:pPr>
     </w:p>
     <w:p>
       <w:pPr>
@@ -3849,58 +3853,17 @@
     </w:p>
     <w:p>
       <w:pPr>
-        <w:jc w:val="both"/>
+        <w:jc w:val="center"/>
         <w:rPr>
           <w:rFonts w:ascii="Times New Roman" w:eastAsia="Times New Roman" w:hAnsi="Times New Roman" w:cs="Times New Roman"/>
           <w:b/>
           <w:sz w:val="36"/>
         </w:rPr>
       </w:pPr>
-    </w:p>
-    <w:p>
-      <w:pPr>
-        <w:jc w:val="both"/>
-        <w:rPr>
-          <w:rFonts w:ascii="Times New Roman" w:eastAsia="Times New Roman" w:hAnsi="Times New Roman" w:cs="Times New Roman"/>
-          <w:b/>
-          <w:sz w:val="36"/>
-        </w:rPr>
-      </w:pPr>
-    </w:p>
-    <w:p>
-      <w:pPr>
-        <w:jc w:val="both"/>
-        <w:rPr>
-          <w:rFonts w:ascii="Times New Roman" w:eastAsia="Times New Roman" w:hAnsi="Times New Roman" w:cs="Times New Roman"/>
-          <w:b/>
-          <w:sz w:val="36"/>
-        </w:rPr>
-      </w:pPr>
-    </w:p>
-    <w:p>
-      <w:pPr>
-        <w:jc w:val="both"/>
-        <w:rPr>
-          <w:rFonts w:ascii="Times New Roman" w:eastAsia="Times New Roman" w:hAnsi="Times New Roman" w:cs="Times New Roman"/>
-          <w:b/>
-          <w:sz w:val="36"/>
-        </w:rPr>
-      </w:pPr>
-    </w:p>
-    <w:p>
-      <w:pPr>
-        <w:jc w:val="center"/>
-        <w:rPr>
-          <w:rFonts w:ascii="Times New Roman" w:eastAsia="Times New Roman" w:hAnsi="Times New Roman" w:cs="Times New Roman"/>
-          <w:b/>
-          <w:sz w:val="36"/>
-        </w:rPr>
-      </w:pPr>
       <w:r>
         <w:rPr>
           <w:noProof/>
         </w:rPr>
-        <w:lastRenderedPageBreak/>
         <mc:AlternateContent>
           <mc:Choice Requires="wps">
             <w:drawing>
@@ -9723,7 +9686,6 @@
           <w:bCs/>
           <w:noProof/>
         </w:rPr>
-        <w:lastRenderedPageBreak/>
         <mc:AlternateContent>
           <mc:Choice Requires="wps">
             <w:drawing>
@@ -9842,19 +9804,18 @@
           <w:sz w:val="24"/>
           <w:szCs w:val="24"/>
         </w:rPr>
-        <w:t>La presente investigación se centra en el modelado y simulación de una celda diseñada para llevar a cabo el proceso de electrofloculación de vinazas, con el propósito de evaluar su eficiencia y optimizar los parámetros de operación. Las vinazas, un subproducto líquido generado en la producción de bioetanol a partir de la caña de azúcar, presentan una carga contaminante significativa debido a su elevada concentración de materia orgánica y compuestos nitrogenados. La electrofloculación se ha identificado como un método prometedor para el tratamiento de las vinazas, ya que combina los procesos de electrocoagulación y floculación para lograr una remoción efectiva de los contaminantes presentes.</w:t>
-      </w:r>
-    </w:p>
-    <w:p>
-      <w:pPr>
-        <w:jc w:val="both"/>
+        <w:t xml:space="preserve">La presente investigación se centra en el modelado y simulación de una celda diseñada para llevar a cabo el proceso de electrofloculación de vinazas, con el </w:t>
+      </w:r>
+      <w:r>
         <w:rPr>
           <w:rFonts w:ascii="Arial" w:eastAsia="Times New Roman" w:hAnsi="Arial" w:cs="Arial"/>
           <w:bCs/>
           <w:sz w:val="24"/>
           <w:szCs w:val="24"/>
         </w:rPr>
-      </w:pPr>
+        <w:lastRenderedPageBreak/>
+        <w:t>propósito de evaluar su eficiencia y optimizar los parámetros de operación. Las vinazas, un subproducto líquido generado en la producción de bioetanol a partir de la caña de azúcar, presentan una carga contaminante significativa debido a su elevada concentración de materia orgánica y compuestos nitrogenados. La electrofloculación se ha identificado como un método prometedor para el tratamiento de las vinazas, ya que combina los procesos de electrocoagulación y floculación para lograr una remoción efectiva de los contaminantes presentes.</w:t>
+      </w:r>
     </w:p>
     <w:p>
       <w:pPr>
@@ -9866,26 +9827,26 @@
           <w:szCs w:val="24"/>
         </w:rPr>
       </w:pPr>
-      <w:r>
+    </w:p>
+    <w:p>
+      <w:pPr>
+        <w:jc w:val="both"/>
         <w:rPr>
           <w:rFonts w:ascii="Arial" w:eastAsia="Times New Roman" w:hAnsi="Arial" w:cs="Arial"/>
           <w:bCs/>
           <w:sz w:val="24"/>
           <w:szCs w:val="24"/>
         </w:rPr>
-        <w:t>En primer lugar, se llevó a cabo una revisión exhaustiva de la literatura científica existente, analizando los fundamentos teóricos de la electrofloculación, los mecanismos de remoción de contaminantes y los parámetros clave que influyen en el proceso. Con base en esta revisión, se desarrolló un modelo matemático que describe de manera precisa el comportamiento de la celda de electrofloculación. El modelo considera factores como las propiedades físicas y químicas de las vinazas, la geometría de la celda, los electrodos utilizados y los parámetros de operación, permitiendo una representación detallada del sistema.</w:t>
-      </w:r>
-    </w:p>
-    <w:p>
-      <w:pPr>
-        <w:jc w:val="both"/>
+      </w:pPr>
+      <w:r>
         <w:rPr>
           <w:rFonts w:ascii="Arial" w:eastAsia="Times New Roman" w:hAnsi="Arial" w:cs="Arial"/>
           <w:bCs/>
           <w:sz w:val="24"/>
           <w:szCs w:val="24"/>
         </w:rPr>
-      </w:pPr>
+        <w:t>En primer lugar, se llevó a cabo una revisión exhaustiva de la literatura científica existente, analizando los fundamentos teóricos de la electrofloculación, los mecanismos de remoción de contaminantes y los parámetros clave que influyen en el proceso. Con base en esta revisión, se desarrolló un modelo matemático que describe de manera precisa el comportamiento de la celda de electrofloculación. El modelo considera factores como las propiedades físicas y químicas de las vinazas, la geometría de la celda, los electrodos utilizados y los parámetros de operación, permitiendo una representación detallada del sistema.</w:t>
+      </w:r>
     </w:p>
     <w:p>
       <w:pPr>
@@ -9897,26 +9858,26 @@
           <w:szCs w:val="24"/>
         </w:rPr>
       </w:pPr>
-      <w:r>
+    </w:p>
+    <w:p>
+      <w:pPr>
+        <w:jc w:val="both"/>
         <w:rPr>
           <w:rFonts w:ascii="Arial" w:eastAsia="Times New Roman" w:hAnsi="Arial" w:cs="Arial"/>
           <w:bCs/>
           <w:sz w:val="24"/>
           <w:szCs w:val="24"/>
         </w:rPr>
-        <w:t>Posteriormente, se procedió a la validación del modelo matemático mediante la comparación con datos experimentales disponibles en la literatura o mediante la realización de experimentos de laboratorio específicos para la electrofloculación de vinazas. Los resultados obtenidos demostraron una concordancia satisfactoria entre las predicciones del modelo y los valores experimentales, validando así su precisión y confiabilidad.</w:t>
-      </w:r>
-    </w:p>
-    <w:p>
-      <w:pPr>
-        <w:jc w:val="both"/>
+      </w:pPr>
+      <w:r>
         <w:rPr>
           <w:rFonts w:ascii="Arial" w:eastAsia="Times New Roman" w:hAnsi="Arial" w:cs="Arial"/>
           <w:bCs/>
           <w:sz w:val="24"/>
           <w:szCs w:val="24"/>
         </w:rPr>
-      </w:pPr>
+        <w:t>Posteriormente, se procedió a la validación del modelo matemático mediante la comparación con datos experimentales disponibles en la literatura o mediante la realización de experimentos de laboratorio específicos para la electrofloculación de vinazas. Los resultados obtenidos demostraron una concordancia satisfactoria entre las predicciones del modelo y los valores experimentales, validando así su precisión y confiabilidad.</w:t>
+      </w:r>
     </w:p>
     <w:p>
       <w:pPr>
@@ -9928,26 +9889,26 @@
           <w:szCs w:val="24"/>
         </w:rPr>
       </w:pPr>
-      <w:r>
+    </w:p>
+    <w:p>
+      <w:pPr>
+        <w:jc w:val="both"/>
         <w:rPr>
           <w:rFonts w:ascii="Arial" w:eastAsia="Times New Roman" w:hAnsi="Arial" w:cs="Arial"/>
           <w:bCs/>
           <w:sz w:val="24"/>
           <w:szCs w:val="24"/>
         </w:rPr>
-        <w:t>Una vez validado, el modelo fue utilizado para realizar simulaciones numéricas con el objetivo de estudiar el comportamiento del sistema en diferentes condiciones de operación. Se variaron parámetros como la concentración de vinazas, la corriente eléctrica aplicada, el pH y la configuración de los electrodos, evaluando su impacto en la eficiencia de remoción de contaminantes. Mediante el análisis de los resultados de las simulaciones, se determinaron las condiciones óptimas de operación que maximizan la eficiencia de tratamiento y minimizan los costos energéticos y de operación asociados.</w:t>
-      </w:r>
-    </w:p>
-    <w:p>
-      <w:pPr>
-        <w:jc w:val="both"/>
+      </w:pPr>
+      <w:r>
         <w:rPr>
           <w:rFonts w:ascii="Arial" w:eastAsia="Times New Roman" w:hAnsi="Arial" w:cs="Arial"/>
           <w:bCs/>
           <w:sz w:val="24"/>
           <w:szCs w:val="24"/>
         </w:rPr>
-      </w:pPr>
+        <w:t>Una vez validado, el modelo fue utilizado para realizar simulaciones numéricas con el objetivo de estudiar el comportamiento del sistema en diferentes condiciones de operación. Se variaron parámetros como la concentración de vinazas, la corriente eléctrica aplicada, el pH y la configuración de los electrodos, evaluando su impacto en la eficiencia de remoción de contaminantes. Mediante el análisis de los resultados de las simulaciones, se determinaron las condiciones óptimas de operación que maximizan la eficiencia de tratamiento y minimizan los costos energéticos y de operación asociados.</w:t>
+      </w:r>
     </w:p>
     <w:p>
       <w:pPr>
@@ -9959,15 +9920,35 @@
           <w:szCs w:val="24"/>
         </w:rPr>
       </w:pPr>
-      <w:r>
+    </w:p>
+    <w:p>
+      <w:pPr>
+        <w:jc w:val="both"/>
         <w:rPr>
           <w:rFonts w:ascii="Arial" w:eastAsia="Times New Roman" w:hAnsi="Arial" w:cs="Arial"/>
           <w:bCs/>
           <w:sz w:val="24"/>
           <w:szCs w:val="24"/>
         </w:rPr>
+      </w:pPr>
+      <w:r>
+        <w:rPr>
+          <w:rFonts w:ascii="Arial" w:eastAsia="Times New Roman" w:hAnsi="Arial" w:cs="Arial"/>
+          <w:bCs/>
+          <w:sz w:val="24"/>
+          <w:szCs w:val="24"/>
+        </w:rPr>
+        <w:t xml:space="preserve">Los resultados obtenidos revelaron que la celda de electrofloculación es altamente efectiva en la remoción de contaminantes presentes en las vinazas, logrando reducciones significativas en la concentración de materia orgánica, compuestos nitrogenados y fosfatos. Asimismo, se identificaron ciertas limitaciones del modelo propuesto, destacando la necesidad de considerar fenómenos de transporte y </w:t>
+      </w:r>
+      <w:r>
+        <w:rPr>
+          <w:rFonts w:ascii="Arial" w:eastAsia="Times New Roman" w:hAnsi="Arial" w:cs="Arial"/>
+          <w:bCs/>
+          <w:sz w:val="24"/>
+          <w:szCs w:val="24"/>
+        </w:rPr>
         <w:lastRenderedPageBreak/>
-        <w:t>Los resultados obtenidos revelaron que la celda de electrofloculación es altamente efectiva en la remoción de contaminantes presentes en las vinazas, logrando reducciones significativas en la concentración de materia orgánica, compuestos nitrogenados y fosfatos. Asimismo, se identificaron ciertas limitaciones del modelo propuesto, destacando la necesidad de considerar fenómenos de transporte y reacciones químicas más complejas para una representación más precisa del proceso.</w:t>
+        <w:t>reacciones químicas más complejas para una representación más precisa del proceso.</w:t>
       </w:r>
     </w:p>
     <w:p>
@@ -10167,7 +10148,6 @@
           <w:bCs/>
           <w:noProof/>
         </w:rPr>
-        <w:lastRenderedPageBreak/>
         <mc:AlternateContent>
           <mc:Choice Requires="wps">
             <w:drawing>
@@ -10428,7 +10408,6 @@
           <w:bCs/>
           <w:noProof/>
         </w:rPr>
-        <w:lastRenderedPageBreak/>
         <mc:AlternateContent>
           <mc:Choice Requires="wps">
             <w:drawing>
@@ -10814,7 +10793,6 @@
           <w:bCs/>
           <w:noProof/>
         </w:rPr>
-        <w:lastRenderedPageBreak/>
         <mc:AlternateContent>
           <mc:Choice Requires="wps">
             <w:drawing>

</xml_diff>